<commit_message>
timeout, entity, begin working on software 3d rendering, command line handling, SDL window works, lots of stuff
</commit_message>
<xml_diff>
--- a/docs/Auth/Connect Auth_V2.docx
+++ b/docs/Auth/Connect Auth_V2.docx
@@ -12,35 +12,7 @@
         <w:rPr>
           <w:rFonts w:ascii="Arial" w:hAnsi="Arial" w:cs="Arial"/>
         </w:rPr>
-        <w:t xml:space="preserve">When a client connects to a </w:t>
-      </w:r>
-      <w:proofErr w:type="spellStart"/>
-      <w:r>
-        <w:rPr>
-          <w:rFonts w:ascii="Arial" w:hAnsi="Arial" w:cs="Arial"/>
-        </w:rPr>
-        <w:t>NetTest</w:t>
-      </w:r>
-      <w:proofErr w:type="spellEnd"/>
-      <w:r>
-        <w:rPr>
-          <w:rFonts w:ascii="Arial" w:hAnsi="Arial" w:cs="Arial"/>
-        </w:rPr>
-        <w:t xml:space="preserve"> server, it must be authenticated to make sure it is actually a </w:t>
-      </w:r>
-      <w:proofErr w:type="spellStart"/>
-      <w:r>
-        <w:rPr>
-          <w:rFonts w:ascii="Arial" w:hAnsi="Arial" w:cs="Arial"/>
-        </w:rPr>
-        <w:t>NetTest</w:t>
-      </w:r>
-      <w:proofErr w:type="spellEnd"/>
-      <w:r>
-        <w:rPr>
-          <w:rFonts w:ascii="Arial" w:hAnsi="Arial" w:cs="Arial"/>
-        </w:rPr>
-        <w:t xml:space="preserve"> game client, and in order to set up its unreliable channel.</w:t>
+        <w:t>When a client connects to a NetTest server, it must be authenticated to make sure it is actually a NetTest game client, and in order to set up its unreliable channel.</w:t>
       </w:r>
     </w:p>
     <w:p>
@@ -87,35 +59,39 @@
         </w:rPr>
         <w:t xml:space="preserve">Upon the server accepting this connection, the server sends the </w:t>
       </w:r>
-      <w:proofErr w:type="spellStart"/>
       <w:r>
         <w:rPr>
           <w:rFonts w:ascii="Arial" w:hAnsi="Arial" w:cs="Arial"/>
           <w:b/>
           <w:bCs/>
         </w:rPr>
-        <w:t>msg_auth_challenge</w:t>
-      </w:r>
-      <w:proofErr w:type="spellEnd"/>
+        <w:t xml:space="preserve">msg_auth_challenge </w:t>
+      </w:r>
+      <w:r>
+        <w:rPr>
+          <w:rFonts w:ascii="Arial" w:hAnsi="Arial" w:cs="Arial"/>
+        </w:rPr>
+        <w:t>to the client that is connecting</w:t>
+      </w:r>
+      <w:r>
+        <w:rPr>
+          <w:rFonts w:ascii="Arial" w:hAnsi="Arial" w:cs="Arial"/>
+        </w:rPr>
+        <w:t xml:space="preserve">, and a single byte representing the current protocol version (defined as a C protocol version, current just </w:t>
+      </w:r>
       <w:r>
         <w:rPr>
           <w:rFonts w:ascii="Arial" w:hAnsi="Arial" w:cs="Arial"/>
           <w:b/>
           <w:bCs/>
         </w:rPr>
-        <w:t xml:space="preserve"> </w:t>
-      </w:r>
-      <w:r>
-        <w:rPr>
-          <w:rFonts w:ascii="Arial" w:hAnsi="Arial" w:cs="Arial"/>
-        </w:rPr>
-        <w:t>to the client that is connecting</w:t>
-      </w:r>
-      <w:r>
-        <w:rPr>
-          <w:rFonts w:ascii="Arial" w:hAnsi="Arial" w:cs="Arial"/>
-        </w:rPr>
-        <w:t xml:space="preserve">, and a single byte representing the current protocol version (defined as a C protocol version, current just </w:t>
+        <w:t>0x1</w:t>
+      </w:r>
+      <w:r>
+        <w:rPr>
+          <w:rFonts w:ascii="Arial" w:hAnsi="Arial" w:cs="Arial"/>
+        </w:rPr>
+        <w:t xml:space="preserve">). The client responds with </w:t>
       </w:r>
       <w:r>
         <w:rPr>
@@ -123,24 +99,8 @@
           <w:b/>
           <w:bCs/>
         </w:rPr>
-        <w:t>0x1</w:t>
-      </w:r>
-      <w:r>
-        <w:rPr>
-          <w:rFonts w:ascii="Arial" w:hAnsi="Arial" w:cs="Arial"/>
-        </w:rPr>
-        <w:t xml:space="preserve">). The client responds with </w:t>
-      </w:r>
-      <w:proofErr w:type="spellStart"/>
-      <w:r>
-        <w:rPr>
-          <w:rFonts w:ascii="Arial" w:hAnsi="Arial" w:cs="Arial"/>
-          <w:b/>
-          <w:bCs/>
-        </w:rPr>
         <w:t>msg_auth_response</w:t>
       </w:r>
-      <w:proofErr w:type="spellEnd"/>
       <w:r>
         <w:rPr>
           <w:rFonts w:ascii="Arial" w:hAnsi="Arial" w:cs="Arial"/>
@@ -166,7 +126,6 @@
         </w:rPr>
         <w:t xml:space="preserve">The next message sent from the server to client is </w:t>
       </w:r>
-      <w:proofErr w:type="spellStart"/>
       <w:r>
         <w:rPr>
           <w:rFonts w:ascii="Cascadia Mono" w:hAnsi="Cascadia Mono" w:cs="Cascadia Mono"/>
@@ -175,19 +134,18 @@
           <w:sz w:val="19"/>
           <w:szCs w:val="19"/>
         </w:rPr>
-        <w:t>msg_auth_clientinfo_</w:t>
-      </w:r>
-      <w:r>
-        <w:rPr>
-          <w:rFonts w:ascii="Cascadia Mono" w:hAnsi="Cascadia Mono" w:cs="Cascadia Mono"/>
+        <w:t>msg_auth_clientinfo_request</w:t>
+      </w:r>
+      <w:r>
+        <w:rPr>
+          <w:rFonts w:ascii="Arial" w:hAnsi="Arial" w:cs="Arial"/>
           <w:color w:val="2F4F4F"/>
           <w:kern w:val="0"/>
           <w:sz w:val="19"/>
           <w:szCs w:val="19"/>
         </w:rPr>
-        <w:t>request</w:t>
-      </w:r>
-      <w:proofErr w:type="spellEnd"/>
+        <w:t>,</w:t>
+      </w:r>
       <w:r>
         <w:rPr>
           <w:rFonts w:ascii="Arial" w:hAnsi="Arial" w:cs="Arial"/>
@@ -196,23 +154,13 @@
           <w:sz w:val="19"/>
           <w:szCs w:val="19"/>
         </w:rPr>
-        <w:t>,</w:t>
+        <w:t xml:space="preserve"> </w:t>
       </w:r>
       <w:r>
         <w:rPr>
           <w:rFonts w:ascii="Arial" w:hAnsi="Arial" w:cs="Arial"/>
           <w:color w:val="2F4F4F"/>
           <w:kern w:val="0"/>
-          <w:sz w:val="19"/>
-          <w:szCs w:val="19"/>
-        </w:rPr>
-        <w:t xml:space="preserve"> </w:t>
-      </w:r>
-      <w:r>
-        <w:rPr>
-          <w:rFonts w:ascii="Arial" w:hAnsi="Arial" w:cs="Arial"/>
-          <w:color w:val="2F4F4F"/>
-          <w:kern w:val="0"/>
         </w:rPr>
         <w:t>with n</w:t>
       </w:r>
@@ -230,7 +178,6 @@
         </w:rPr>
         <w:t xml:space="preserve"> parameters. The client then responds with </w:t>
       </w:r>
-      <w:proofErr w:type="spellStart"/>
       <w:r>
         <w:rPr>
           <w:rFonts w:ascii="Arial" w:hAnsi="Arial" w:cs="Arial"/>
@@ -240,7 +187,6 @@
         </w:rPr>
         <w:t>msg_auth_clientinfo_response</w:t>
       </w:r>
-      <w:proofErr w:type="spellEnd"/>
       <w:r>
         <w:rPr>
           <w:rFonts w:ascii="Arial" w:hAnsi="Arial" w:cs="Arial"/>
@@ -262,9 +208,29 @@
           <w:bCs/>
           <w:kern w:val="0"/>
         </w:rPr>
-        <w:t>client-&gt;</w:t>
-      </w:r>
-      <w:proofErr w:type="spellStart"/>
+        <w:t xml:space="preserve">client-&gt;signed_on </w:t>
+      </w:r>
+      <w:r>
+        <w:rPr>
+          <w:rFonts w:ascii="Arial" w:hAnsi="Arial" w:cs="Arial"/>
+          <w:kern w:val="0"/>
+        </w:rPr>
+        <w:t>field</w:t>
+      </w:r>
+      <w:r>
+        <w:rPr>
+          <w:rFonts w:ascii="Arial" w:hAnsi="Arial" w:cs="Arial"/>
+          <w:kern w:val="0"/>
+        </w:rPr>
+        <w:t xml:space="preserve"> is set to true</w:t>
+      </w:r>
+      <w:r>
+        <w:rPr>
+          <w:rFonts w:ascii="Arial" w:hAnsi="Arial" w:cs="Arial"/>
+          <w:kern w:val="0"/>
+        </w:rPr>
+        <w:t xml:space="preserve"> (the server assigns it the first client slot that does not have </w:t>
+      </w:r>
       <w:r>
         <w:rPr>
           <w:rFonts w:ascii="Arial" w:hAnsi="Arial" w:cs="Arial"/>
@@ -272,9 +238,15 @@
           <w:bCs/>
           <w:kern w:val="0"/>
         </w:rPr>
-        <w:t>signed_on</w:t>
-      </w:r>
-      <w:proofErr w:type="spellEnd"/>
+        <w:t xml:space="preserve">client-&gt;signed_on </w:t>
+      </w:r>
+      <w:r>
+        <w:rPr>
+          <w:rFonts w:ascii="Arial" w:hAnsi="Arial" w:cs="Arial"/>
+          <w:kern w:val="0"/>
+        </w:rPr>
+        <w:t xml:space="preserve">set to true – if there are no slots satisfying this criteria, the client is gracefully disconnected with </w:t>
+      </w:r>
       <w:r>
         <w:rPr>
           <w:rFonts w:ascii="Arial" w:hAnsi="Arial" w:cs="Arial"/>
@@ -282,23 +254,21 @@
           <w:bCs/>
           <w:kern w:val="0"/>
         </w:rPr>
-        <w:t xml:space="preserve"> </w:t>
-      </w:r>
-      <w:proofErr w:type="spellStart"/>
-      <w:r>
-        <w:rPr>
-          <w:rFonts w:ascii="Arial" w:hAnsi="Arial" w:cs="Arial"/>
-          <w:kern w:val="0"/>
-        </w:rPr>
-        <w:t>fiel</w:t>
-      </w:r>
-      <w:proofErr w:type="spellEnd"/>
-      <w:r>
-        <w:rPr>
-          <w:rFonts w:ascii="Arial" w:hAnsi="Arial" w:cs="Arial"/>
-          <w:kern w:val="0"/>
-        </w:rPr>
-        <w:t xml:space="preserve"> is set to true,</w:t>
+        <w:t>msg_disconnect</w:t>
+      </w:r>
+      <w:r>
+        <w:rPr>
+          <w:rFonts w:ascii="Arial" w:hAnsi="Arial" w:cs="Arial"/>
+          <w:kern w:val="0"/>
+        </w:rPr>
+        <w:t xml:space="preserve"> )</w:t>
+      </w:r>
+      <w:r>
+        <w:rPr>
+          <w:rFonts w:ascii="Arial" w:hAnsi="Arial" w:cs="Arial"/>
+          <w:kern w:val="0"/>
+        </w:rPr>
+        <w:t>,</w:t>
       </w:r>
       <w:r>
         <w:rPr>
@@ -341,6 +311,12 @@
           <w:bCs/>
         </w:rPr>
         <w:t xml:space="preserve">NET_CLIENT_PACKET_TIMEOUT </w:t>
+      </w:r>
+      <w:r>
+        <w:rPr>
+          <w:rFonts w:ascii="Arial" w:hAnsi="Arial" w:cs="Arial"/>
+        </w:rPr>
+        <w:t>milliseconds, and all clients will be automatically disconnected at server exit.</w:t>
       </w:r>
     </w:p>
     <w:sectPr>
@@ -417,7 +393,6 @@
         <w:szCs w:val="36"/>
       </w:rPr>
     </w:pPr>
-    <w:proofErr w:type="spellStart"/>
     <w:r>
       <w:rPr>
         <w:rFonts w:ascii="Arial" w:hAnsi="Arial" w:cs="Arial"/>
@@ -426,18 +401,7 @@
         <w:sz w:val="36"/>
         <w:szCs w:val="36"/>
       </w:rPr>
-      <w:t>NetTest</w:t>
-    </w:r>
-    <w:proofErr w:type="spellEnd"/>
-    <w:r>
-      <w:rPr>
-        <w:rFonts w:ascii="Arial" w:hAnsi="Arial" w:cs="Arial"/>
-        <w:b/>
-        <w:bCs/>
-        <w:sz w:val="36"/>
-        <w:szCs w:val="36"/>
-      </w:rPr>
-      <w:t xml:space="preserve"> – Network Authentication</w:t>
+      <w:t>NetTest – Network Authentication</w:t>
     </w:r>
   </w:p>
 </w:hdr>

</xml_diff>